<commit_message>
Servicios de dashboard listos.
</commit_message>
<xml_diff>
--- a/Queries.docx
+++ b/Queries.docx
@@ -21,7 +21,39 @@
           <w:rFonts w:cstheme="minorHAnsi"/>
           <w:b/>
         </w:rPr>
-        <w:t>atio of offers versus requests.</w:t>
+        <w:t xml:space="preserve">atio of </w:t>
+      </w:r>
+      <w:proofErr w:type="spellStart"/>
+      <w:r>
+        <w:rPr>
+          <w:rFonts w:cstheme="minorHAnsi"/>
+          <w:b/>
+        </w:rPr>
+        <w:t>offers</w:t>
+      </w:r>
+      <w:proofErr w:type="spellEnd"/>
+      <w:r>
+        <w:rPr>
+          <w:rFonts w:cstheme="minorHAnsi"/>
+          <w:b/>
+        </w:rPr>
+        <w:t xml:space="preserve"> versus </w:t>
+      </w:r>
+      <w:proofErr w:type="spellStart"/>
+      <w:r>
+        <w:rPr>
+          <w:rFonts w:cstheme="minorHAnsi"/>
+          <w:b/>
+        </w:rPr>
+        <w:t>requests</w:t>
+      </w:r>
+      <w:proofErr w:type="spellEnd"/>
+      <w:r>
+        <w:rPr>
+          <w:rFonts w:cstheme="minorHAnsi"/>
+          <w:b/>
+        </w:rPr>
+        <w:t>.</w:t>
       </w:r>
     </w:p>
     <w:p>
@@ -32,12 +64,133 @@
           <w:i/>
         </w:rPr>
       </w:pPr>
-      <w:r>
-        <w:rPr>
-          <w:rFonts w:cstheme="minorHAnsi"/>
-          <w:i/>
-        </w:rPr>
-        <w:t>select 1.0*(select count(o) from Offer o)/count(r) from Request r;</w:t>
+      <w:proofErr w:type="spellStart"/>
+      <w:r>
+        <w:rPr>
+          <w:rFonts w:cstheme="minorHAnsi"/>
+          <w:i/>
+        </w:rPr>
+        <w:t>select</w:t>
+      </w:r>
+      <w:proofErr w:type="spellEnd"/>
+      <w:r>
+        <w:rPr>
+          <w:rFonts w:cstheme="minorHAnsi"/>
+          <w:i/>
+        </w:rPr>
+        <w:t xml:space="preserve"> 1.0*(</w:t>
+      </w:r>
+      <w:proofErr w:type="spellStart"/>
+      <w:r>
+        <w:rPr>
+          <w:rFonts w:cstheme="minorHAnsi"/>
+          <w:i/>
+        </w:rPr>
+        <w:t>select</w:t>
+      </w:r>
+      <w:proofErr w:type="spellEnd"/>
+      <w:r>
+        <w:rPr>
+          <w:rFonts w:cstheme="minorHAnsi"/>
+          <w:i/>
+        </w:rPr>
+        <w:t xml:space="preserve"> </w:t>
+      </w:r>
+      <w:proofErr w:type="spellStart"/>
+      <w:r>
+        <w:rPr>
+          <w:rFonts w:cstheme="minorHAnsi"/>
+          <w:i/>
+        </w:rPr>
+        <w:t>count</w:t>
+      </w:r>
+      <w:proofErr w:type="spellEnd"/>
+      <w:r>
+        <w:rPr>
+          <w:rFonts w:cstheme="minorHAnsi"/>
+          <w:i/>
+        </w:rPr>
+        <w:t xml:space="preserve">(o) </w:t>
+      </w:r>
+      <w:proofErr w:type="spellStart"/>
+      <w:r>
+        <w:rPr>
+          <w:rFonts w:cstheme="minorHAnsi"/>
+          <w:i/>
+        </w:rPr>
+        <w:t>from</w:t>
+      </w:r>
+      <w:proofErr w:type="spellEnd"/>
+      <w:r>
+        <w:rPr>
+          <w:rFonts w:cstheme="minorHAnsi"/>
+          <w:i/>
+        </w:rPr>
+        <w:t xml:space="preserve"> </w:t>
+      </w:r>
+      <w:proofErr w:type="spellStart"/>
+      <w:r>
+        <w:rPr>
+          <w:rFonts w:cstheme="minorHAnsi"/>
+          <w:i/>
+        </w:rPr>
+        <w:t>Offer</w:t>
+      </w:r>
+      <w:proofErr w:type="spellEnd"/>
+      <w:r>
+        <w:rPr>
+          <w:rFonts w:cstheme="minorHAnsi"/>
+          <w:i/>
+        </w:rPr>
+        <w:t xml:space="preserve"> o)/</w:t>
+      </w:r>
+      <w:proofErr w:type="spellStart"/>
+      <w:r>
+        <w:rPr>
+          <w:rFonts w:cstheme="minorHAnsi"/>
+          <w:i/>
+        </w:rPr>
+        <w:t>count</w:t>
+      </w:r>
+      <w:proofErr w:type="spellEnd"/>
+      <w:r>
+        <w:rPr>
+          <w:rFonts w:cstheme="minorHAnsi"/>
+          <w:i/>
+        </w:rPr>
+        <w:t xml:space="preserve">(r) </w:t>
+      </w:r>
+      <w:proofErr w:type="spellStart"/>
+      <w:r>
+        <w:rPr>
+          <w:rFonts w:cstheme="minorHAnsi"/>
+          <w:i/>
+        </w:rPr>
+        <w:t>from</w:t>
+      </w:r>
+      <w:proofErr w:type="spellEnd"/>
+      <w:r>
+        <w:rPr>
+          <w:rFonts w:cstheme="minorHAnsi"/>
+          <w:i/>
+        </w:rPr>
+        <w:t xml:space="preserve"> </w:t>
+      </w:r>
+      <w:proofErr w:type="spellStart"/>
+      <w:r>
+        <w:rPr>
+          <w:rFonts w:cstheme="minorHAnsi"/>
+          <w:i/>
+        </w:rPr>
+        <w:t>Request</w:t>
+      </w:r>
+      <w:proofErr w:type="spellEnd"/>
+      <w:r>
+        <w:rPr>
+          <w:rFonts w:cstheme="minorHAnsi"/>
+          <w:i/>
+        </w:rPr>
+        <w:t xml:space="preserve"> r;</w:t>
       </w:r>
     </w:p>
     <w:p>
@@ -109,12 +262,14 @@
         <w:rPr>
           <w:rFonts w:cstheme="minorHAnsi"/>
           <w:b/>
-        </w:rPr>
-      </w:pPr>
-      <w:r>
-        <w:rPr>
-          <w:rFonts w:cstheme="minorHAnsi"/>
-          <w:b/>
+          <w:lang w:val="de-DE"/>
+        </w:rPr>
+      </w:pPr>
+      <w:r>
+        <w:rPr>
+          <w:rFonts w:cstheme="minorHAnsi"/>
+          <w:b/>
+          <w:lang w:val="de-DE"/>
         </w:rPr>
         <w:t xml:space="preserve">C.2 - Average number of </w:t>
       </w:r>
@@ -122,6 +277,7 @@
         <w:rPr>
           <w:rFonts w:cstheme="minorHAnsi"/>
           <w:b/>
+          <w:lang w:val="de-DE"/>
         </w:rPr>
         <w:t>offers and request per customer</w:t>
       </w:r>
@@ -134,12 +290,85 @@
           <w:i/>
         </w:rPr>
       </w:pPr>
-      <w:r>
-        <w:rPr>
-          <w:rFonts w:cstheme="minorHAnsi"/>
-          <w:i/>
-        </w:rPr>
-        <w:t>select avg(c.deals.size) from Customer c;</w:t>
+      <w:proofErr w:type="spellStart"/>
+      <w:r>
+        <w:rPr>
+          <w:rFonts w:cstheme="minorHAnsi"/>
+          <w:i/>
+        </w:rPr>
+        <w:t>select</w:t>
+      </w:r>
+      <w:proofErr w:type="spellEnd"/>
+      <w:r>
+        <w:rPr>
+          <w:rFonts w:cstheme="minorHAnsi"/>
+          <w:i/>
+        </w:rPr>
+        <w:t xml:space="preserve"> </w:t>
+      </w:r>
+      <w:proofErr w:type="spellStart"/>
+      <w:r>
+        <w:rPr>
+          <w:rFonts w:cstheme="minorHAnsi"/>
+          <w:i/>
+        </w:rPr>
+        <w:t>avg</w:t>
+      </w:r>
+      <w:proofErr w:type="spellEnd"/>
+      <w:r>
+        <w:rPr>
+          <w:rFonts w:cstheme="minorHAnsi"/>
+          <w:i/>
+        </w:rPr>
+        <w:t>(</w:t>
+      </w:r>
+      <w:proofErr w:type="spellStart"/>
+      <w:r>
+        <w:rPr>
+          <w:rFonts w:cstheme="minorHAnsi"/>
+          <w:i/>
+        </w:rPr>
+        <w:t>c.deals.size</w:t>
+      </w:r>
+      <w:proofErr w:type="spellEnd"/>
+      <w:r>
+        <w:rPr>
+          <w:rFonts w:cstheme="minorHAnsi"/>
+          <w:i/>
+        </w:rPr>
+        <w:t xml:space="preserve">) </w:t>
+      </w:r>
+      <w:proofErr w:type="spellStart"/>
+      <w:r>
+        <w:rPr>
+          <w:rFonts w:cstheme="minorHAnsi"/>
+          <w:i/>
+        </w:rPr>
+        <w:t>from</w:t>
+      </w:r>
+      <w:proofErr w:type="spellEnd"/>
+      <w:r>
+        <w:rPr>
+          <w:rFonts w:cstheme="minorHAnsi"/>
+          <w:i/>
+        </w:rPr>
+        <w:t xml:space="preserve"> </w:t>
+      </w:r>
+      <w:proofErr w:type="spellStart"/>
+      <w:r>
+        <w:rPr>
+          <w:rFonts w:cstheme="minorHAnsi"/>
+          <w:i/>
+        </w:rPr>
+        <w:t>Customer</w:t>
+      </w:r>
+      <w:proofErr w:type="spellEnd"/>
+      <w:r>
+        <w:rPr>
+          <w:rFonts w:cstheme="minorHAnsi"/>
+          <w:i/>
+        </w:rPr>
+        <w:t xml:space="preserve"> c;</w:t>
       </w:r>
     </w:p>
     <w:p>
@@ -204,12 +433,14 @@
         <w:rPr>
           <w:rFonts w:cstheme="minorHAnsi"/>
           <w:b/>
-        </w:rPr>
-      </w:pPr>
-      <w:r>
-        <w:rPr>
-          <w:rFonts w:cstheme="minorHAnsi"/>
-          <w:b/>
+          <w:lang w:val="de-DE"/>
+        </w:rPr>
+      </w:pPr>
+      <w:r>
+        <w:rPr>
+          <w:rFonts w:cstheme="minorHAnsi"/>
+          <w:b/>
+          <w:lang w:val="de-DE"/>
         </w:rPr>
         <w:t>C.3 - Average number of app</w:t>
       </w:r>
@@ -217,6 +448,7 @@
         <w:rPr>
           <w:rFonts w:cstheme="minorHAnsi"/>
           <w:b/>
+          <w:lang w:val="de-DE"/>
         </w:rPr>
         <w:t>lications per offer or request.</w:t>
       </w:r>
@@ -227,12 +459,14 @@
         <w:rPr>
           <w:rFonts w:cstheme="minorHAnsi"/>
           <w:i/>
-        </w:rPr>
-      </w:pPr>
-      <w:r>
-        <w:rPr>
-          <w:rFonts w:cstheme="minorHAnsi"/>
-          <w:i/>
+          <w:lang w:val="de-DE"/>
+        </w:rPr>
+      </w:pPr>
+      <w:r>
+        <w:rPr>
+          <w:rFonts w:cstheme="minorHAnsi"/>
+          <w:i/>
+          <w:lang w:val="de-DE"/>
         </w:rPr>
         <w:t>select avg(d.applies.size) from Deal d;</w:t>
       </w:r>
@@ -306,8 +540,81 @@
           <w:rFonts w:cstheme="minorHAnsi"/>
           <w:b/>
         </w:rPr>
-        <w:t>C.4 - The customer who has more applications accepted</w:t>
-      </w:r>
+        <w:t xml:space="preserve">C.4 - </w:t>
+      </w:r>
+      <w:proofErr w:type="spellStart"/>
+      <w:r>
+        <w:rPr>
+          <w:rFonts w:cstheme="minorHAnsi"/>
+          <w:b/>
+        </w:rPr>
+        <w:t>The</w:t>
+      </w:r>
+      <w:proofErr w:type="spellEnd"/>
+      <w:r>
+        <w:rPr>
+          <w:rFonts w:cstheme="minorHAnsi"/>
+          <w:b/>
+        </w:rPr>
+        <w:t xml:space="preserve"> </w:t>
+      </w:r>
+      <w:proofErr w:type="spellStart"/>
+      <w:r>
+        <w:rPr>
+          <w:rFonts w:cstheme="minorHAnsi"/>
+          <w:b/>
+        </w:rPr>
+        <w:t>customer</w:t>
+      </w:r>
+      <w:proofErr w:type="spellEnd"/>
+      <w:r>
+        <w:rPr>
+          <w:rFonts w:cstheme="minorHAnsi"/>
+          <w:b/>
+        </w:rPr>
+        <w:t xml:space="preserve"> </w:t>
+      </w:r>
+      <w:proofErr w:type="spellStart"/>
+      <w:r>
+        <w:rPr>
+          <w:rFonts w:cstheme="minorHAnsi"/>
+          <w:b/>
+        </w:rPr>
+        <w:t>who</w:t>
+      </w:r>
+      <w:proofErr w:type="spellEnd"/>
+      <w:r>
+        <w:rPr>
+          <w:rFonts w:cstheme="minorHAnsi"/>
+          <w:b/>
+        </w:rPr>
+        <w:t xml:space="preserve"> has more </w:t>
+      </w:r>
+      <w:proofErr w:type="spellStart"/>
+      <w:r>
+        <w:rPr>
+          <w:rFonts w:cstheme="minorHAnsi"/>
+          <w:b/>
+        </w:rPr>
+        <w:t>applications</w:t>
+      </w:r>
+      <w:proofErr w:type="spellEnd"/>
+      <w:r>
+        <w:rPr>
+          <w:rFonts w:cstheme="minorHAnsi"/>
+          <w:b/>
+        </w:rPr>
+        <w:t xml:space="preserve"> </w:t>
+      </w:r>
+      <w:proofErr w:type="spellStart"/>
+      <w:r>
+        <w:rPr>
+          <w:rFonts w:cstheme="minorHAnsi"/>
+          <w:b/>
+        </w:rPr>
+        <w:t>accepted</w:t>
+      </w:r>
+      <w:proofErr w:type="spellEnd"/>
     </w:p>
     <w:p>
       <w:pPr>
@@ -317,12 +624,309 @@
           <w:i/>
         </w:rPr>
       </w:pPr>
-      <w:r>
-        <w:rPr>
-          <w:rFonts w:cstheme="minorHAnsi"/>
-          <w:i/>
-        </w:rPr>
-        <w:t>select a.customer from ApplyFor a where a.status='ACCEPTED' group by a.customer having count(a)&gt;=all(select count(a2) from ApplyFor a2 where a2.status='ACCEPTED' group by a2.customer);</w:t>
+      <w:proofErr w:type="spellStart"/>
+      <w:r>
+        <w:rPr>
+          <w:rFonts w:cstheme="minorHAnsi"/>
+          <w:i/>
+        </w:rPr>
+        <w:t>select</w:t>
+      </w:r>
+      <w:proofErr w:type="spellEnd"/>
+      <w:r>
+        <w:rPr>
+          <w:rFonts w:cstheme="minorHAnsi"/>
+          <w:i/>
+        </w:rPr>
+        <w:t xml:space="preserve"> </w:t>
+      </w:r>
+      <w:proofErr w:type="spellStart"/>
+      <w:r>
+        <w:rPr>
+          <w:rFonts w:cstheme="minorHAnsi"/>
+          <w:i/>
+        </w:rPr>
+        <w:t>a.customer</w:t>
+      </w:r>
+      <w:proofErr w:type="spellEnd"/>
+      <w:r>
+        <w:rPr>
+          <w:rFonts w:cstheme="minorHAnsi"/>
+          <w:i/>
+        </w:rPr>
+        <w:t xml:space="preserve"> </w:t>
+      </w:r>
+      <w:proofErr w:type="spellStart"/>
+      <w:r>
+        <w:rPr>
+          <w:rFonts w:cstheme="minorHAnsi"/>
+          <w:i/>
+        </w:rPr>
+        <w:t>from</w:t>
+      </w:r>
+      <w:proofErr w:type="spellEnd"/>
+      <w:r>
+        <w:rPr>
+          <w:rFonts w:cstheme="minorHAnsi"/>
+          <w:i/>
+        </w:rPr>
+        <w:t xml:space="preserve"> </w:t>
+      </w:r>
+      <w:proofErr w:type="spellStart"/>
+      <w:r>
+        <w:rPr>
+          <w:rFonts w:cstheme="minorHAnsi"/>
+          <w:i/>
+        </w:rPr>
+        <w:t>ApplyFor</w:t>
+      </w:r>
+      <w:proofErr w:type="spellEnd"/>
+      <w:r>
+        <w:rPr>
+          <w:rFonts w:cstheme="minorHAnsi"/>
+          <w:i/>
+        </w:rPr>
+        <w:t xml:space="preserve"> a </w:t>
+      </w:r>
+      <w:proofErr w:type="spellStart"/>
+      <w:r>
+        <w:rPr>
+          <w:rFonts w:cstheme="minorHAnsi"/>
+          <w:i/>
+        </w:rPr>
+        <w:t>where</w:t>
+      </w:r>
+      <w:proofErr w:type="spellEnd"/>
+      <w:r>
+        <w:rPr>
+          <w:rFonts w:cstheme="minorHAnsi"/>
+          <w:i/>
+        </w:rPr>
+        <w:t xml:space="preserve"> </w:t>
+      </w:r>
+      <w:proofErr w:type="spellStart"/>
+      <w:r>
+        <w:rPr>
+          <w:rFonts w:cstheme="minorHAnsi"/>
+          <w:i/>
+        </w:rPr>
+        <w:t>a.status</w:t>
+      </w:r>
+      <w:proofErr w:type="spellEnd"/>
+      <w:r>
+        <w:rPr>
+          <w:rFonts w:cstheme="minorHAnsi"/>
+          <w:i/>
+        </w:rPr>
+        <w:t xml:space="preserve">='ACCEPTED' </w:t>
+      </w:r>
+      <w:proofErr w:type="spellStart"/>
+      <w:r>
+        <w:rPr>
+          <w:rFonts w:cstheme="minorHAnsi"/>
+          <w:i/>
+        </w:rPr>
+        <w:t>group</w:t>
+      </w:r>
+      <w:proofErr w:type="spellEnd"/>
+      <w:r>
+        <w:rPr>
+          <w:rFonts w:cstheme="minorHAnsi"/>
+          <w:i/>
+        </w:rPr>
+        <w:t xml:space="preserve"> </w:t>
+      </w:r>
+      <w:proofErr w:type="spellStart"/>
+      <w:r>
+        <w:rPr>
+          <w:rFonts w:cstheme="minorHAnsi"/>
+          <w:i/>
+        </w:rPr>
+        <w:t>by</w:t>
+      </w:r>
+      <w:proofErr w:type="spellEnd"/>
+      <w:r>
+        <w:rPr>
+          <w:rFonts w:cstheme="minorHAnsi"/>
+          <w:i/>
+        </w:rPr>
+        <w:t xml:space="preserve"> </w:t>
+      </w:r>
+      <w:proofErr w:type="spellStart"/>
+      <w:r>
+        <w:rPr>
+          <w:rFonts w:cstheme="minorHAnsi"/>
+          <w:i/>
+        </w:rPr>
+        <w:t>a.customer</w:t>
+      </w:r>
+      <w:proofErr w:type="spellEnd"/>
+      <w:r>
+        <w:rPr>
+          <w:rFonts w:cstheme="minorHAnsi"/>
+          <w:i/>
+        </w:rPr>
+        <w:t xml:space="preserve"> </w:t>
+      </w:r>
+      <w:proofErr w:type="spellStart"/>
+      <w:r>
+        <w:rPr>
+          <w:rFonts w:cstheme="minorHAnsi"/>
+          <w:i/>
+        </w:rPr>
+        <w:t>having</w:t>
+      </w:r>
+      <w:proofErr w:type="spellEnd"/>
+      <w:r>
+        <w:rPr>
+          <w:rFonts w:cstheme="minorHAnsi"/>
+          <w:i/>
+        </w:rPr>
+        <w:t xml:space="preserve"> </w:t>
+      </w:r>
+      <w:proofErr w:type="spellStart"/>
+      <w:r>
+        <w:rPr>
+          <w:rFonts w:cstheme="minorHAnsi"/>
+          <w:i/>
+        </w:rPr>
+        <w:t>count</w:t>
+      </w:r>
+      <w:proofErr w:type="spellEnd"/>
+      <w:r>
+        <w:rPr>
+          <w:rFonts w:cstheme="minorHAnsi"/>
+          <w:i/>
+        </w:rPr>
+        <w:t>(a)&gt;=</w:t>
+      </w:r>
+      <w:proofErr w:type="spellStart"/>
+      <w:r>
+        <w:rPr>
+          <w:rFonts w:cstheme="minorHAnsi"/>
+          <w:i/>
+        </w:rPr>
+        <w:t>all</w:t>
+      </w:r>
+      <w:proofErr w:type="spellEnd"/>
+      <w:r>
+        <w:rPr>
+          <w:rFonts w:cstheme="minorHAnsi"/>
+          <w:i/>
+        </w:rPr>
+        <w:t>(</w:t>
+      </w:r>
+      <w:proofErr w:type="spellStart"/>
+      <w:r>
+        <w:rPr>
+          <w:rFonts w:cstheme="minorHAnsi"/>
+          <w:i/>
+        </w:rPr>
+        <w:t>select</w:t>
+      </w:r>
+      <w:proofErr w:type="spellEnd"/>
+      <w:r>
+        <w:rPr>
+          <w:rFonts w:cstheme="minorHAnsi"/>
+          <w:i/>
+        </w:rPr>
+        <w:t xml:space="preserve"> </w:t>
+      </w:r>
+      <w:proofErr w:type="spellStart"/>
+      <w:r>
+        <w:rPr>
+          <w:rFonts w:cstheme="minorHAnsi"/>
+          <w:i/>
+        </w:rPr>
+        <w:t>count</w:t>
+      </w:r>
+      <w:proofErr w:type="spellEnd"/>
+      <w:r>
+        <w:rPr>
+          <w:rFonts w:cstheme="minorHAnsi"/>
+          <w:i/>
+        </w:rPr>
+        <w:t xml:space="preserve">(a2) </w:t>
+      </w:r>
+      <w:proofErr w:type="spellStart"/>
+      <w:r>
+        <w:rPr>
+          <w:rFonts w:cstheme="minorHAnsi"/>
+          <w:i/>
+        </w:rPr>
+        <w:t>from</w:t>
+      </w:r>
+      <w:proofErr w:type="spellEnd"/>
+      <w:r>
+        <w:rPr>
+          <w:rFonts w:cstheme="minorHAnsi"/>
+          <w:i/>
+        </w:rPr>
+        <w:t xml:space="preserve"> </w:t>
+      </w:r>
+      <w:proofErr w:type="spellStart"/>
+      <w:r>
+        <w:rPr>
+          <w:rFonts w:cstheme="minorHAnsi"/>
+          <w:i/>
+        </w:rPr>
+        <w:t>ApplyFor</w:t>
+      </w:r>
+      <w:proofErr w:type="spellEnd"/>
+      <w:r>
+        <w:rPr>
+          <w:rFonts w:cstheme="minorHAnsi"/>
+          <w:i/>
+        </w:rPr>
+        <w:t xml:space="preserve"> a2 </w:t>
+      </w:r>
+      <w:proofErr w:type="spellStart"/>
+      <w:r>
+        <w:rPr>
+          <w:rFonts w:cstheme="minorHAnsi"/>
+          <w:i/>
+        </w:rPr>
+        <w:t>where</w:t>
+      </w:r>
+      <w:proofErr w:type="spellEnd"/>
+      <w:r>
+        <w:rPr>
+          <w:rFonts w:cstheme="minorHAnsi"/>
+          <w:i/>
+        </w:rPr>
+        <w:t xml:space="preserve"> a2.status='ACCEPTED' </w:t>
+      </w:r>
+      <w:proofErr w:type="spellStart"/>
+      <w:r>
+        <w:rPr>
+          <w:rFonts w:cstheme="minorHAnsi"/>
+          <w:i/>
+        </w:rPr>
+        <w:t>group</w:t>
+      </w:r>
+      <w:proofErr w:type="spellEnd"/>
+      <w:r>
+        <w:rPr>
+          <w:rFonts w:cstheme="minorHAnsi"/>
+          <w:i/>
+        </w:rPr>
+        <w:t xml:space="preserve"> </w:t>
+      </w:r>
+      <w:proofErr w:type="spellStart"/>
+      <w:r>
+        <w:rPr>
+          <w:rFonts w:cstheme="minorHAnsi"/>
+          <w:i/>
+        </w:rPr>
+        <w:t>by</w:t>
+      </w:r>
+      <w:proofErr w:type="spellEnd"/>
+      <w:r>
+        <w:rPr>
+          <w:rFonts w:cstheme="minorHAnsi"/>
+          <w:i/>
+        </w:rPr>
+        <w:t xml:space="preserve"> a2.customer);</w:t>
       </w:r>
     </w:p>
     <w:p>
@@ -428,15 +1032,88 @@
           <w:rFonts w:cstheme="minorHAnsi"/>
           <w:b/>
         </w:rPr>
-        <w:t>C.5 - The customer w</w:t>
-      </w:r>
-      <w:r>
-        <w:rPr>
-          <w:rFonts w:cstheme="minorHAnsi"/>
-          <w:b/>
-        </w:rPr>
-        <w:t>ho has more applications denied</w:t>
-      </w:r>
+        <w:t xml:space="preserve">C.5 - </w:t>
+      </w:r>
+      <w:proofErr w:type="spellStart"/>
+      <w:r>
+        <w:rPr>
+          <w:rFonts w:cstheme="minorHAnsi"/>
+          <w:b/>
+        </w:rPr>
+        <w:t>The</w:t>
+      </w:r>
+      <w:proofErr w:type="spellEnd"/>
+      <w:r>
+        <w:rPr>
+          <w:rFonts w:cstheme="minorHAnsi"/>
+          <w:b/>
+        </w:rPr>
+        <w:t xml:space="preserve"> </w:t>
+      </w:r>
+      <w:proofErr w:type="spellStart"/>
+      <w:r>
+        <w:rPr>
+          <w:rFonts w:cstheme="minorHAnsi"/>
+          <w:b/>
+        </w:rPr>
+        <w:t>customer</w:t>
+      </w:r>
+      <w:proofErr w:type="spellEnd"/>
+      <w:r>
+        <w:rPr>
+          <w:rFonts w:cstheme="minorHAnsi"/>
+          <w:b/>
+        </w:rPr>
+        <w:t xml:space="preserve"> </w:t>
+      </w:r>
+      <w:proofErr w:type="spellStart"/>
+      <w:r>
+        <w:rPr>
+          <w:rFonts w:cstheme="minorHAnsi"/>
+          <w:b/>
+        </w:rPr>
+        <w:t>w</w:t>
+      </w:r>
+      <w:r>
+        <w:rPr>
+          <w:rFonts w:cstheme="minorHAnsi"/>
+          <w:b/>
+        </w:rPr>
+        <w:t>ho</w:t>
+      </w:r>
+      <w:proofErr w:type="spellEnd"/>
+      <w:r>
+        <w:rPr>
+          <w:rFonts w:cstheme="minorHAnsi"/>
+          <w:b/>
+        </w:rPr>
+        <w:t xml:space="preserve"> has more </w:t>
+      </w:r>
+      <w:proofErr w:type="spellStart"/>
+      <w:r>
+        <w:rPr>
+          <w:rFonts w:cstheme="minorHAnsi"/>
+          <w:b/>
+        </w:rPr>
+        <w:t>applications</w:t>
+      </w:r>
+      <w:proofErr w:type="spellEnd"/>
+      <w:r>
+        <w:rPr>
+          <w:rFonts w:cstheme="minorHAnsi"/>
+          <w:b/>
+        </w:rPr>
+        <w:t xml:space="preserve"> </w:t>
+      </w:r>
+      <w:proofErr w:type="spellStart"/>
+      <w:r>
+        <w:rPr>
+          <w:rFonts w:cstheme="minorHAnsi"/>
+          <w:b/>
+        </w:rPr>
+        <w:t>denied</w:t>
+      </w:r>
+      <w:proofErr w:type="spellEnd"/>
     </w:p>
     <w:p>
       <w:pPr>
@@ -446,12 +1123,309 @@
           <w:i/>
         </w:rPr>
       </w:pPr>
-      <w:r>
-        <w:rPr>
-          <w:rFonts w:cstheme="minorHAnsi"/>
-          <w:i/>
-        </w:rPr>
-        <w:t>select a.customer from ApplyFor a where a.status='DENIED' group by a.customer having count(a)&gt;=all(select count(a2) from ApplyFor a2 where a2.status='DENIED' group by a2.customer);</w:t>
+      <w:proofErr w:type="spellStart"/>
+      <w:r>
+        <w:rPr>
+          <w:rFonts w:cstheme="minorHAnsi"/>
+          <w:i/>
+        </w:rPr>
+        <w:t>select</w:t>
+      </w:r>
+      <w:proofErr w:type="spellEnd"/>
+      <w:r>
+        <w:rPr>
+          <w:rFonts w:cstheme="minorHAnsi"/>
+          <w:i/>
+        </w:rPr>
+        <w:t xml:space="preserve"> </w:t>
+      </w:r>
+      <w:proofErr w:type="spellStart"/>
+      <w:r>
+        <w:rPr>
+          <w:rFonts w:cstheme="minorHAnsi"/>
+          <w:i/>
+        </w:rPr>
+        <w:t>a.customer</w:t>
+      </w:r>
+      <w:proofErr w:type="spellEnd"/>
+      <w:r>
+        <w:rPr>
+          <w:rFonts w:cstheme="minorHAnsi"/>
+          <w:i/>
+        </w:rPr>
+        <w:t xml:space="preserve"> </w:t>
+      </w:r>
+      <w:proofErr w:type="spellStart"/>
+      <w:r>
+        <w:rPr>
+          <w:rFonts w:cstheme="minorHAnsi"/>
+          <w:i/>
+        </w:rPr>
+        <w:t>from</w:t>
+      </w:r>
+      <w:proofErr w:type="spellEnd"/>
+      <w:r>
+        <w:rPr>
+          <w:rFonts w:cstheme="minorHAnsi"/>
+          <w:i/>
+        </w:rPr>
+        <w:t xml:space="preserve"> </w:t>
+      </w:r>
+      <w:proofErr w:type="spellStart"/>
+      <w:r>
+        <w:rPr>
+          <w:rFonts w:cstheme="minorHAnsi"/>
+          <w:i/>
+        </w:rPr>
+        <w:t>ApplyFor</w:t>
+      </w:r>
+      <w:proofErr w:type="spellEnd"/>
+      <w:r>
+        <w:rPr>
+          <w:rFonts w:cstheme="minorHAnsi"/>
+          <w:i/>
+        </w:rPr>
+        <w:t xml:space="preserve"> a </w:t>
+      </w:r>
+      <w:proofErr w:type="spellStart"/>
+      <w:r>
+        <w:rPr>
+          <w:rFonts w:cstheme="minorHAnsi"/>
+          <w:i/>
+        </w:rPr>
+        <w:t>where</w:t>
+      </w:r>
+      <w:proofErr w:type="spellEnd"/>
+      <w:r>
+        <w:rPr>
+          <w:rFonts w:cstheme="minorHAnsi"/>
+          <w:i/>
+        </w:rPr>
+        <w:t xml:space="preserve"> </w:t>
+      </w:r>
+      <w:proofErr w:type="spellStart"/>
+      <w:r>
+        <w:rPr>
+          <w:rFonts w:cstheme="minorHAnsi"/>
+          <w:i/>
+        </w:rPr>
+        <w:t>a.status</w:t>
+      </w:r>
+      <w:proofErr w:type="spellEnd"/>
+      <w:r>
+        <w:rPr>
+          <w:rFonts w:cstheme="minorHAnsi"/>
+          <w:i/>
+        </w:rPr>
+        <w:t xml:space="preserve">='DENIED' </w:t>
+      </w:r>
+      <w:proofErr w:type="spellStart"/>
+      <w:r>
+        <w:rPr>
+          <w:rFonts w:cstheme="minorHAnsi"/>
+          <w:i/>
+        </w:rPr>
+        <w:t>group</w:t>
+      </w:r>
+      <w:proofErr w:type="spellEnd"/>
+      <w:r>
+        <w:rPr>
+          <w:rFonts w:cstheme="minorHAnsi"/>
+          <w:i/>
+        </w:rPr>
+        <w:t xml:space="preserve"> </w:t>
+      </w:r>
+      <w:proofErr w:type="spellStart"/>
+      <w:r>
+        <w:rPr>
+          <w:rFonts w:cstheme="minorHAnsi"/>
+          <w:i/>
+        </w:rPr>
+        <w:t>by</w:t>
+      </w:r>
+      <w:proofErr w:type="spellEnd"/>
+      <w:r>
+        <w:rPr>
+          <w:rFonts w:cstheme="minorHAnsi"/>
+          <w:i/>
+        </w:rPr>
+        <w:t xml:space="preserve"> </w:t>
+      </w:r>
+      <w:proofErr w:type="spellStart"/>
+      <w:r>
+        <w:rPr>
+          <w:rFonts w:cstheme="minorHAnsi"/>
+          <w:i/>
+        </w:rPr>
+        <w:t>a.customer</w:t>
+      </w:r>
+      <w:proofErr w:type="spellEnd"/>
+      <w:r>
+        <w:rPr>
+          <w:rFonts w:cstheme="minorHAnsi"/>
+          <w:i/>
+        </w:rPr>
+        <w:t xml:space="preserve"> </w:t>
+      </w:r>
+      <w:proofErr w:type="spellStart"/>
+      <w:r>
+        <w:rPr>
+          <w:rFonts w:cstheme="minorHAnsi"/>
+          <w:i/>
+        </w:rPr>
+        <w:t>having</w:t>
+      </w:r>
+      <w:proofErr w:type="spellEnd"/>
+      <w:r>
+        <w:rPr>
+          <w:rFonts w:cstheme="minorHAnsi"/>
+          <w:i/>
+        </w:rPr>
+        <w:t xml:space="preserve"> </w:t>
+      </w:r>
+      <w:proofErr w:type="spellStart"/>
+      <w:r>
+        <w:rPr>
+          <w:rFonts w:cstheme="minorHAnsi"/>
+          <w:i/>
+        </w:rPr>
+        <w:t>count</w:t>
+      </w:r>
+      <w:proofErr w:type="spellEnd"/>
+      <w:r>
+        <w:rPr>
+          <w:rFonts w:cstheme="minorHAnsi"/>
+          <w:i/>
+        </w:rPr>
+        <w:t>(a)&gt;=</w:t>
+      </w:r>
+      <w:proofErr w:type="spellStart"/>
+      <w:r>
+        <w:rPr>
+          <w:rFonts w:cstheme="minorHAnsi"/>
+          <w:i/>
+        </w:rPr>
+        <w:t>all</w:t>
+      </w:r>
+      <w:proofErr w:type="spellEnd"/>
+      <w:r>
+        <w:rPr>
+          <w:rFonts w:cstheme="minorHAnsi"/>
+          <w:i/>
+        </w:rPr>
+        <w:t>(</w:t>
+      </w:r>
+      <w:proofErr w:type="spellStart"/>
+      <w:r>
+        <w:rPr>
+          <w:rFonts w:cstheme="minorHAnsi"/>
+          <w:i/>
+        </w:rPr>
+        <w:t>select</w:t>
+      </w:r>
+      <w:proofErr w:type="spellEnd"/>
+      <w:r>
+        <w:rPr>
+          <w:rFonts w:cstheme="minorHAnsi"/>
+          <w:i/>
+        </w:rPr>
+        <w:t xml:space="preserve"> </w:t>
+      </w:r>
+      <w:proofErr w:type="spellStart"/>
+      <w:r>
+        <w:rPr>
+          <w:rFonts w:cstheme="minorHAnsi"/>
+          <w:i/>
+        </w:rPr>
+        <w:t>count</w:t>
+      </w:r>
+      <w:proofErr w:type="spellEnd"/>
+      <w:r>
+        <w:rPr>
+          <w:rFonts w:cstheme="minorHAnsi"/>
+          <w:i/>
+        </w:rPr>
+        <w:t xml:space="preserve">(a2) </w:t>
+      </w:r>
+      <w:proofErr w:type="spellStart"/>
+      <w:r>
+        <w:rPr>
+          <w:rFonts w:cstheme="minorHAnsi"/>
+          <w:i/>
+        </w:rPr>
+        <w:t>from</w:t>
+      </w:r>
+      <w:proofErr w:type="spellEnd"/>
+      <w:r>
+        <w:rPr>
+          <w:rFonts w:cstheme="minorHAnsi"/>
+          <w:i/>
+        </w:rPr>
+        <w:t xml:space="preserve"> </w:t>
+      </w:r>
+      <w:proofErr w:type="spellStart"/>
+      <w:r>
+        <w:rPr>
+          <w:rFonts w:cstheme="minorHAnsi"/>
+          <w:i/>
+        </w:rPr>
+        <w:t>ApplyFor</w:t>
+      </w:r>
+      <w:proofErr w:type="spellEnd"/>
+      <w:r>
+        <w:rPr>
+          <w:rFonts w:cstheme="minorHAnsi"/>
+          <w:i/>
+        </w:rPr>
+        <w:t xml:space="preserve"> a2 </w:t>
+      </w:r>
+      <w:proofErr w:type="spellStart"/>
+      <w:r>
+        <w:rPr>
+          <w:rFonts w:cstheme="minorHAnsi"/>
+          <w:i/>
+        </w:rPr>
+        <w:t>where</w:t>
+      </w:r>
+      <w:proofErr w:type="spellEnd"/>
+      <w:r>
+        <w:rPr>
+          <w:rFonts w:cstheme="minorHAnsi"/>
+          <w:i/>
+        </w:rPr>
+        <w:t xml:space="preserve"> a2.status='DENIED' </w:t>
+      </w:r>
+      <w:proofErr w:type="spellStart"/>
+      <w:r>
+        <w:rPr>
+          <w:rFonts w:cstheme="minorHAnsi"/>
+          <w:i/>
+        </w:rPr>
+        <w:t>group</w:t>
+      </w:r>
+      <w:proofErr w:type="spellEnd"/>
+      <w:r>
+        <w:rPr>
+          <w:rFonts w:cstheme="minorHAnsi"/>
+          <w:i/>
+        </w:rPr>
+        <w:t xml:space="preserve"> </w:t>
+      </w:r>
+      <w:proofErr w:type="spellStart"/>
+      <w:r>
+        <w:rPr>
+          <w:rFonts w:cstheme="minorHAnsi"/>
+          <w:i/>
+        </w:rPr>
+        <w:t>by</w:t>
+      </w:r>
+      <w:proofErr w:type="spellEnd"/>
+      <w:r>
+        <w:rPr>
+          <w:rFonts w:cstheme="minorHAnsi"/>
+          <w:i/>
+        </w:rPr>
+        <w:t xml:space="preserve"> a2.customer);</w:t>
       </w:r>
     </w:p>
     <w:p>
@@ -535,12 +1509,14 @@
         <w:rPr>
           <w:rFonts w:cstheme="minorHAnsi"/>
           <w:b/>
-        </w:rPr>
-      </w:pPr>
-      <w:r>
-        <w:rPr>
-          <w:rFonts w:cstheme="minorHAnsi"/>
-          <w:b/>
+          <w:lang w:val="de-DE"/>
+        </w:rPr>
+      </w:pPr>
+      <w:r>
+        <w:rPr>
+          <w:rFonts w:cstheme="minorHAnsi"/>
+          <w:b/>
+          <w:lang w:val="de-DE"/>
         </w:rPr>
         <w:t>B.1 - Average number of commen</w:t>
       </w:r>
@@ -548,6 +1524,7 @@
         <w:rPr>
           <w:rFonts w:cstheme="minorHAnsi"/>
           <w:b/>
+          <w:lang w:val="de-DE"/>
         </w:rPr>
         <w:t>ts per actor, offer, or request</w:t>
       </w:r>
@@ -560,12 +1537,85 @@
           <w:i/>
         </w:rPr>
       </w:pPr>
-      <w:r>
-        <w:rPr>
-          <w:rFonts w:cstheme="minorHAnsi"/>
-          <w:i/>
-        </w:rPr>
-        <w:t>select avg(c.comments.size) from Commentable c;</w:t>
+      <w:proofErr w:type="spellStart"/>
+      <w:r>
+        <w:rPr>
+          <w:rFonts w:cstheme="minorHAnsi"/>
+          <w:i/>
+        </w:rPr>
+        <w:t>select</w:t>
+      </w:r>
+      <w:proofErr w:type="spellEnd"/>
+      <w:r>
+        <w:rPr>
+          <w:rFonts w:cstheme="minorHAnsi"/>
+          <w:i/>
+        </w:rPr>
+        <w:t xml:space="preserve"> </w:t>
+      </w:r>
+      <w:proofErr w:type="spellStart"/>
+      <w:r>
+        <w:rPr>
+          <w:rFonts w:cstheme="minorHAnsi"/>
+          <w:i/>
+        </w:rPr>
+        <w:t>avg</w:t>
+      </w:r>
+      <w:proofErr w:type="spellEnd"/>
+      <w:r>
+        <w:rPr>
+          <w:rFonts w:cstheme="minorHAnsi"/>
+          <w:i/>
+        </w:rPr>
+        <w:t>(</w:t>
+      </w:r>
+      <w:proofErr w:type="spellStart"/>
+      <w:r>
+        <w:rPr>
+          <w:rFonts w:cstheme="minorHAnsi"/>
+          <w:i/>
+        </w:rPr>
+        <w:t>c.comments.size</w:t>
+      </w:r>
+      <w:proofErr w:type="spellEnd"/>
+      <w:r>
+        <w:rPr>
+          <w:rFonts w:cstheme="minorHAnsi"/>
+          <w:i/>
+        </w:rPr>
+        <w:t xml:space="preserve">) </w:t>
+      </w:r>
+      <w:proofErr w:type="spellStart"/>
+      <w:r>
+        <w:rPr>
+          <w:rFonts w:cstheme="minorHAnsi"/>
+          <w:i/>
+        </w:rPr>
+        <w:t>from</w:t>
+      </w:r>
+      <w:proofErr w:type="spellEnd"/>
+      <w:r>
+        <w:rPr>
+          <w:rFonts w:cstheme="minorHAnsi"/>
+          <w:i/>
+        </w:rPr>
+        <w:t xml:space="preserve"> </w:t>
+      </w:r>
+      <w:proofErr w:type="spellStart"/>
+      <w:r>
+        <w:rPr>
+          <w:rFonts w:cstheme="minorHAnsi"/>
+          <w:i/>
+        </w:rPr>
+        <w:t>Commentable</w:t>
+      </w:r>
+      <w:proofErr w:type="spellEnd"/>
+      <w:r>
+        <w:rPr>
+          <w:rFonts w:cstheme="minorHAnsi"/>
+          <w:i/>
+        </w:rPr>
+        <w:t xml:space="preserve"> c;</w:t>
       </w:r>
     </w:p>
     <w:p>
@@ -629,12 +1679,14 @@
         <w:rPr>
           <w:rFonts w:cstheme="minorHAnsi"/>
           <w:b/>
-        </w:rPr>
-      </w:pPr>
-      <w:r>
-        <w:rPr>
-          <w:rFonts w:cstheme="minorHAnsi"/>
-          <w:b/>
+          <w:lang w:val="de-DE"/>
+        </w:rPr>
+      </w:pPr>
+      <w:r>
+        <w:rPr>
+          <w:rFonts w:cstheme="minorHAnsi"/>
+          <w:b/>
+          <w:lang w:val="de-DE"/>
         </w:rPr>
         <w:t xml:space="preserve">B.2 - Average number of comments posted </w:t>
       </w:r>
@@ -642,6 +1694,7 @@
         <w:rPr>
           <w:rFonts w:cstheme="minorHAnsi"/>
           <w:b/>
+          <w:lang w:val="de-DE"/>
         </w:rPr>
         <w:t>by administrators and customers</w:t>
       </w:r>
@@ -654,12 +1707,69 @@
           <w:i/>
         </w:rPr>
       </w:pPr>
-      <w:r>
-        <w:rPr>
-          <w:rFonts w:cstheme="minorHAnsi"/>
-          <w:i/>
-        </w:rPr>
-        <w:t>select avg(a.writtenComments.size) from Actor a;</w:t>
+      <w:proofErr w:type="spellStart"/>
+      <w:r>
+        <w:rPr>
+          <w:rFonts w:cstheme="minorHAnsi"/>
+          <w:i/>
+        </w:rPr>
+        <w:t>select</w:t>
+      </w:r>
+      <w:proofErr w:type="spellEnd"/>
+      <w:r>
+        <w:rPr>
+          <w:rFonts w:cstheme="minorHAnsi"/>
+          <w:i/>
+        </w:rPr>
+        <w:t xml:space="preserve"> </w:t>
+      </w:r>
+      <w:proofErr w:type="spellStart"/>
+      <w:r>
+        <w:rPr>
+          <w:rFonts w:cstheme="minorHAnsi"/>
+          <w:i/>
+        </w:rPr>
+        <w:t>avg</w:t>
+      </w:r>
+      <w:proofErr w:type="spellEnd"/>
+      <w:r>
+        <w:rPr>
+          <w:rFonts w:cstheme="minorHAnsi"/>
+          <w:i/>
+        </w:rPr>
+        <w:t>(</w:t>
+      </w:r>
+      <w:proofErr w:type="spellStart"/>
+      <w:r>
+        <w:rPr>
+          <w:rFonts w:cstheme="minorHAnsi"/>
+          <w:i/>
+        </w:rPr>
+        <w:t>a.writtenComments.size</w:t>
+      </w:r>
+      <w:proofErr w:type="spellEnd"/>
+      <w:r>
+        <w:rPr>
+          <w:rFonts w:cstheme="minorHAnsi"/>
+          <w:i/>
+        </w:rPr>
+        <w:t xml:space="preserve">) </w:t>
+      </w:r>
+      <w:proofErr w:type="spellStart"/>
+      <w:r>
+        <w:rPr>
+          <w:rFonts w:cstheme="minorHAnsi"/>
+          <w:i/>
+        </w:rPr>
+        <w:t>from</w:t>
+      </w:r>
+      <w:proofErr w:type="spellEnd"/>
+      <w:r>
+        <w:rPr>
+          <w:rFonts w:cstheme="minorHAnsi"/>
+          <w:i/>
+        </w:rPr>
+        <w:t xml:space="preserve"> Actor a;</w:t>
       </w:r>
     </w:p>
     <w:p>
@@ -733,6 +1843,164 @@
           <w:b/>
         </w:rPr>
       </w:pPr>
+      <w:r>
+        <w:rPr>
+          <w:rFonts w:cstheme="minorHAnsi"/>
+          <w:b/>
+        </w:rPr>
+        <w:t xml:space="preserve">B.3 - </w:t>
+      </w:r>
+      <w:proofErr w:type="spellStart"/>
+      <w:r>
+        <w:rPr>
+          <w:rFonts w:cstheme="minorHAnsi"/>
+          <w:b/>
+        </w:rPr>
+        <w:t>The</w:t>
+      </w:r>
+      <w:proofErr w:type="spellEnd"/>
+      <w:r>
+        <w:rPr>
+          <w:rFonts w:cstheme="minorHAnsi"/>
+          <w:b/>
+        </w:rPr>
+        <w:t xml:space="preserve"> </w:t>
+      </w:r>
+      <w:proofErr w:type="spellStart"/>
+      <w:r>
+        <w:rPr>
+          <w:rFonts w:cstheme="minorHAnsi"/>
+          <w:b/>
+        </w:rPr>
+        <w:t>actors</w:t>
+      </w:r>
+      <w:proofErr w:type="spellEnd"/>
+      <w:r>
+        <w:rPr>
+          <w:rFonts w:cstheme="minorHAnsi"/>
+          <w:b/>
+        </w:rPr>
+        <w:t xml:space="preserve"> </w:t>
+      </w:r>
+      <w:proofErr w:type="spellStart"/>
+      <w:r>
+        <w:rPr>
+          <w:rFonts w:cstheme="minorHAnsi"/>
+          <w:b/>
+        </w:rPr>
+        <w:t>who</w:t>
+      </w:r>
+      <w:proofErr w:type="spellEnd"/>
+      <w:r>
+        <w:rPr>
+          <w:rFonts w:cstheme="minorHAnsi"/>
+          <w:b/>
+        </w:rPr>
+        <w:t xml:space="preserve"> </w:t>
+      </w:r>
+      <w:proofErr w:type="spellStart"/>
+      <w:r>
+        <w:rPr>
+          <w:rFonts w:cstheme="minorHAnsi"/>
+          <w:b/>
+        </w:rPr>
+        <w:t>have</w:t>
+      </w:r>
+      <w:proofErr w:type="spellEnd"/>
+      <w:r>
+        <w:rPr>
+          <w:rFonts w:cstheme="minorHAnsi"/>
+          <w:b/>
+        </w:rPr>
+        <w:t xml:space="preserve"> </w:t>
+      </w:r>
+      <w:proofErr w:type="spellStart"/>
+      <w:r>
+        <w:rPr>
+          <w:rFonts w:cstheme="minorHAnsi"/>
+          <w:b/>
+        </w:rPr>
+        <w:t>posted</w:t>
+      </w:r>
+      <w:proofErr w:type="spellEnd"/>
+      <w:r>
+        <w:rPr>
+          <w:rFonts w:cstheme="minorHAnsi"/>
+          <w:b/>
+        </w:rPr>
+        <w:t xml:space="preserve"> ±10% </w:t>
+      </w:r>
+      <w:proofErr w:type="spellStart"/>
+      <w:r>
+        <w:rPr>
+          <w:rFonts w:cstheme="minorHAnsi"/>
+          <w:b/>
+        </w:rPr>
+        <w:t>the</w:t>
+      </w:r>
+      <w:proofErr w:type="spellEnd"/>
+      <w:r>
+        <w:rPr>
+          <w:rFonts w:cstheme="minorHAnsi"/>
+          <w:b/>
+        </w:rPr>
+        <w:t xml:space="preserve"> </w:t>
+      </w:r>
+      <w:proofErr w:type="spellStart"/>
+      <w:r>
+        <w:rPr>
+          <w:rFonts w:cstheme="minorHAnsi"/>
+          <w:b/>
+        </w:rPr>
+        <w:t>av</w:t>
+      </w:r>
+      <w:r>
+        <w:rPr>
+          <w:rFonts w:cstheme="minorHAnsi"/>
+          <w:b/>
+        </w:rPr>
+        <w:t>erage</w:t>
+      </w:r>
+      <w:proofErr w:type="spellEnd"/>
+      <w:r>
+        <w:rPr>
+          <w:rFonts w:cstheme="minorHAnsi"/>
+          <w:b/>
+        </w:rPr>
+        <w:t xml:space="preserve"> </w:t>
+      </w:r>
+      <w:proofErr w:type="spellStart"/>
+      <w:r>
+        <w:rPr>
+          <w:rFonts w:cstheme="minorHAnsi"/>
+          <w:b/>
+        </w:rPr>
+        <w:t>number</w:t>
+      </w:r>
+      <w:proofErr w:type="spellEnd"/>
+      <w:r>
+        <w:rPr>
+          <w:rFonts w:cstheme="minorHAnsi"/>
+          <w:b/>
+        </w:rPr>
+        <w:t xml:space="preserve"> of </w:t>
+      </w:r>
+      <w:proofErr w:type="spellStart"/>
+      <w:r>
+        <w:rPr>
+          <w:rFonts w:cstheme="minorHAnsi"/>
+          <w:b/>
+        </w:rPr>
+        <w:t>comments</w:t>
+      </w:r>
+      <w:proofErr w:type="spellEnd"/>
+      <w:r>
+        <w:rPr>
+          <w:rFonts w:cstheme="minorHAnsi"/>
+          <w:b/>
+        </w:rPr>
+        <w:t xml:space="preserve"> per ac</w:t>
+      </w:r>
       <w:bookmarkStart w:id="0" w:name="_GoBack"/>
       <w:bookmarkEnd w:id="0"/>
       <w:r>
@@ -740,7 +2008,7 @@
           <w:rFonts w:cstheme="minorHAnsi"/>
           <w:b/>
         </w:rPr>
-        <w:t>B.3 - The actors who have posted ±10% the average number of comments per ac-tor.</w:t>
+        <w:t>tor.</w:t>
       </w:r>
     </w:p>
     <w:p>
@@ -751,12 +2019,133 @@
           <w:i/>
         </w:rPr>
       </w:pPr>
-      <w:r>
-        <w:rPr>
-          <w:rFonts w:cstheme="minorHAnsi"/>
-          <w:i/>
-        </w:rPr>
-        <w:t>select a from Actor a where a.writtenComments.size&gt;=(select avg(a.writtenComments.size) from Actor a)*0.1;</w:t>
+      <w:proofErr w:type="spellStart"/>
+      <w:r>
+        <w:rPr>
+          <w:rFonts w:cstheme="minorHAnsi"/>
+          <w:i/>
+        </w:rPr>
+        <w:t>select</w:t>
+      </w:r>
+      <w:proofErr w:type="spellEnd"/>
+      <w:r>
+        <w:rPr>
+          <w:rFonts w:cstheme="minorHAnsi"/>
+          <w:i/>
+        </w:rPr>
+        <w:t xml:space="preserve"> a </w:t>
+      </w:r>
+      <w:proofErr w:type="spellStart"/>
+      <w:r>
+        <w:rPr>
+          <w:rFonts w:cstheme="minorHAnsi"/>
+          <w:i/>
+        </w:rPr>
+        <w:t>from</w:t>
+      </w:r>
+      <w:proofErr w:type="spellEnd"/>
+      <w:r>
+        <w:rPr>
+          <w:rFonts w:cstheme="minorHAnsi"/>
+          <w:i/>
+        </w:rPr>
+        <w:t xml:space="preserve"> Actor a </w:t>
+      </w:r>
+      <w:proofErr w:type="spellStart"/>
+      <w:r>
+        <w:rPr>
+          <w:rFonts w:cstheme="minorHAnsi"/>
+          <w:i/>
+        </w:rPr>
+        <w:t>where</w:t>
+      </w:r>
+      <w:proofErr w:type="spellEnd"/>
+      <w:r>
+        <w:rPr>
+          <w:rFonts w:cstheme="minorHAnsi"/>
+          <w:i/>
+        </w:rPr>
+        <w:t xml:space="preserve"> </w:t>
+      </w:r>
+      <w:proofErr w:type="spellStart"/>
+      <w:r>
+        <w:rPr>
+          <w:rFonts w:cstheme="minorHAnsi"/>
+          <w:i/>
+        </w:rPr>
+        <w:t>a.writtenComments.size</w:t>
+      </w:r>
+      <w:proofErr w:type="spellEnd"/>
+      <w:r>
+        <w:rPr>
+          <w:rFonts w:cstheme="minorHAnsi"/>
+          <w:i/>
+        </w:rPr>
+        <w:t>&gt;=(</w:t>
+      </w:r>
+      <w:proofErr w:type="spellStart"/>
+      <w:r>
+        <w:rPr>
+          <w:rFonts w:cstheme="minorHAnsi"/>
+          <w:i/>
+        </w:rPr>
+        <w:t>select</w:t>
+      </w:r>
+      <w:proofErr w:type="spellEnd"/>
+      <w:r>
+        <w:rPr>
+          <w:rFonts w:cstheme="minorHAnsi"/>
+          <w:i/>
+        </w:rPr>
+        <w:t xml:space="preserve"> </w:t>
+      </w:r>
+      <w:proofErr w:type="spellStart"/>
+      <w:r>
+        <w:rPr>
+          <w:rFonts w:cstheme="minorHAnsi"/>
+          <w:i/>
+        </w:rPr>
+        <w:t>avg</w:t>
+      </w:r>
+      <w:proofErr w:type="spellEnd"/>
+      <w:r>
+        <w:rPr>
+          <w:rFonts w:cstheme="minorHAnsi"/>
+          <w:i/>
+        </w:rPr>
+        <w:t>(</w:t>
+      </w:r>
+      <w:proofErr w:type="spellStart"/>
+      <w:r>
+        <w:rPr>
+          <w:rFonts w:cstheme="minorHAnsi"/>
+          <w:i/>
+        </w:rPr>
+        <w:t>a.writtenComments.size</w:t>
+      </w:r>
+      <w:proofErr w:type="spellEnd"/>
+      <w:r>
+        <w:rPr>
+          <w:rFonts w:cstheme="minorHAnsi"/>
+          <w:i/>
+        </w:rPr>
+        <w:t xml:space="preserve">) </w:t>
+      </w:r>
+      <w:proofErr w:type="spellStart"/>
+      <w:r>
+        <w:rPr>
+          <w:rFonts w:cstheme="minorHAnsi"/>
+          <w:i/>
+        </w:rPr>
+        <w:t>from</w:t>
+      </w:r>
+      <w:proofErr w:type="spellEnd"/>
+      <w:r>
+        <w:rPr>
+          <w:rFonts w:cstheme="minorHAnsi"/>
+          <w:i/>
+        </w:rPr>
+        <w:t xml:space="preserve"> Actor a)*0.1;</w:t>
       </w:r>
     </w:p>
     <w:p>
@@ -887,12 +2276,133 @@
           <w:i/>
         </w:rPr>
       </w:pPr>
-      <w:r>
-        <w:rPr>
-          <w:rFonts w:cstheme="minorHAnsi"/>
-          <w:i/>
-        </w:rPr>
-        <w:t>select a from Actor a where a.writtenComments.size&lt;=(select avg(a.writtenComments.size) from Actor a)*0.1;</w:t>
+      <w:proofErr w:type="spellStart"/>
+      <w:r>
+        <w:rPr>
+          <w:rFonts w:cstheme="minorHAnsi"/>
+          <w:i/>
+        </w:rPr>
+        <w:t>select</w:t>
+      </w:r>
+      <w:proofErr w:type="spellEnd"/>
+      <w:r>
+        <w:rPr>
+          <w:rFonts w:cstheme="minorHAnsi"/>
+          <w:i/>
+        </w:rPr>
+        <w:t xml:space="preserve"> a </w:t>
+      </w:r>
+      <w:proofErr w:type="spellStart"/>
+      <w:r>
+        <w:rPr>
+          <w:rFonts w:cstheme="minorHAnsi"/>
+          <w:i/>
+        </w:rPr>
+        <w:t>from</w:t>
+      </w:r>
+      <w:proofErr w:type="spellEnd"/>
+      <w:r>
+        <w:rPr>
+          <w:rFonts w:cstheme="minorHAnsi"/>
+          <w:i/>
+        </w:rPr>
+        <w:t xml:space="preserve"> Actor a </w:t>
+      </w:r>
+      <w:proofErr w:type="spellStart"/>
+      <w:r>
+        <w:rPr>
+          <w:rFonts w:cstheme="minorHAnsi"/>
+          <w:i/>
+        </w:rPr>
+        <w:t>where</w:t>
+      </w:r>
+      <w:proofErr w:type="spellEnd"/>
+      <w:r>
+        <w:rPr>
+          <w:rFonts w:cstheme="minorHAnsi"/>
+          <w:i/>
+        </w:rPr>
+        <w:t xml:space="preserve"> </w:t>
+      </w:r>
+      <w:proofErr w:type="spellStart"/>
+      <w:r>
+        <w:rPr>
+          <w:rFonts w:cstheme="minorHAnsi"/>
+          <w:i/>
+        </w:rPr>
+        <w:t>a.writtenComments.size</w:t>
+      </w:r>
+      <w:proofErr w:type="spellEnd"/>
+      <w:r>
+        <w:rPr>
+          <w:rFonts w:cstheme="minorHAnsi"/>
+          <w:i/>
+        </w:rPr>
+        <w:t>&lt;=(</w:t>
+      </w:r>
+      <w:proofErr w:type="spellStart"/>
+      <w:r>
+        <w:rPr>
+          <w:rFonts w:cstheme="minorHAnsi"/>
+          <w:i/>
+        </w:rPr>
+        <w:t>select</w:t>
+      </w:r>
+      <w:proofErr w:type="spellEnd"/>
+      <w:r>
+        <w:rPr>
+          <w:rFonts w:cstheme="minorHAnsi"/>
+          <w:i/>
+        </w:rPr>
+        <w:t xml:space="preserve"> </w:t>
+      </w:r>
+      <w:proofErr w:type="spellStart"/>
+      <w:r>
+        <w:rPr>
+          <w:rFonts w:cstheme="minorHAnsi"/>
+          <w:i/>
+        </w:rPr>
+        <w:t>avg</w:t>
+      </w:r>
+      <w:proofErr w:type="spellEnd"/>
+      <w:r>
+        <w:rPr>
+          <w:rFonts w:cstheme="minorHAnsi"/>
+          <w:i/>
+        </w:rPr>
+        <w:t>(</w:t>
+      </w:r>
+      <w:proofErr w:type="spellStart"/>
+      <w:r>
+        <w:rPr>
+          <w:rFonts w:cstheme="minorHAnsi"/>
+          <w:i/>
+        </w:rPr>
+        <w:t>a.writtenComments.size</w:t>
+      </w:r>
+      <w:proofErr w:type="spellEnd"/>
+      <w:r>
+        <w:rPr>
+          <w:rFonts w:cstheme="minorHAnsi"/>
+          <w:i/>
+        </w:rPr>
+        <w:t xml:space="preserve">) </w:t>
+      </w:r>
+      <w:proofErr w:type="spellStart"/>
+      <w:r>
+        <w:rPr>
+          <w:rFonts w:cstheme="minorHAnsi"/>
+          <w:i/>
+        </w:rPr>
+        <w:t>from</w:t>
+      </w:r>
+      <w:proofErr w:type="spellEnd"/>
+      <w:r>
+        <w:rPr>
+          <w:rFonts w:cstheme="minorHAnsi"/>
+          <w:i/>
+        </w:rPr>
+        <w:t xml:space="preserve"> Actor a)*0.1;</w:t>
       </w:r>
     </w:p>
     <w:p>
@@ -969,12 +2479,14 @@
         <w:rPr>
           <w:rFonts w:cstheme="minorHAnsi"/>
           <w:b/>
-        </w:rPr>
-      </w:pPr>
-      <w:r>
-        <w:rPr>
-          <w:rFonts w:cstheme="minorHAnsi"/>
-          <w:b/>
+          <w:lang w:val="de-DE"/>
+        </w:rPr>
+      </w:pPr>
+      <w:r>
+        <w:rPr>
+          <w:rFonts w:cstheme="minorHAnsi"/>
+          <w:b/>
+          <w:lang w:val="de-DE"/>
         </w:rPr>
         <w:lastRenderedPageBreak/>
         <w:t>A.1 - The minimum, the average, and the maximum nu</w:t>
@@ -983,6 +2495,7 @@
         <w:rPr>
           <w:rFonts w:cstheme="minorHAnsi"/>
           <w:b/>
+          <w:lang w:val="de-DE"/>
         </w:rPr>
         <w:t>mber of messages sent per actor</w:t>
       </w:r>
@@ -993,12 +2506,14 @@
         <w:rPr>
           <w:rFonts w:cstheme="minorHAnsi"/>
           <w:i/>
-        </w:rPr>
-      </w:pPr>
-      <w:r>
-        <w:rPr>
-          <w:rFonts w:cstheme="minorHAnsi"/>
-          <w:i/>
+          <w:lang w:val="de-DE"/>
+        </w:rPr>
+      </w:pPr>
+      <w:r>
+        <w:rPr>
+          <w:rFonts w:cstheme="minorHAnsi"/>
+          <w:i/>
+          <w:lang w:val="de-DE"/>
         </w:rPr>
         <w:t>select min(a.sended.size), avg(a.sended.size), max(a.sended.size) from Actor a;</w:t>
       </w:r>
@@ -1071,12 +2586,14 @@
         <w:rPr>
           <w:rFonts w:cstheme="minorHAnsi"/>
           <w:b/>
-        </w:rPr>
-      </w:pPr>
-      <w:r>
-        <w:rPr>
-          <w:rFonts w:cstheme="minorHAnsi"/>
-          <w:b/>
+          <w:lang w:val="de-DE"/>
+        </w:rPr>
+      </w:pPr>
+      <w:r>
+        <w:rPr>
+          <w:rFonts w:cstheme="minorHAnsi"/>
+          <w:b/>
+          <w:lang w:val="de-DE"/>
         </w:rPr>
         <w:t>A.2 - The minimum, the average, and the maximum number</w:t>
       </w:r>
@@ -1084,6 +2601,7 @@
         <w:rPr>
           <w:rFonts w:cstheme="minorHAnsi"/>
           <w:b/>
+          <w:lang w:val="de-DE"/>
         </w:rPr>
         <w:t xml:space="preserve"> of messages received per actor</w:t>
       </w:r>
@@ -1094,12 +2612,14 @@
         <w:rPr>
           <w:rFonts w:cstheme="minorHAnsi"/>
           <w:i/>
-        </w:rPr>
-      </w:pPr>
-      <w:r>
-        <w:rPr>
-          <w:rFonts w:cstheme="minorHAnsi"/>
-          <w:i/>
+          <w:lang w:val="de-DE"/>
+        </w:rPr>
+      </w:pPr>
+      <w:r>
+        <w:rPr>
+          <w:rFonts w:cstheme="minorHAnsi"/>
+          <w:i/>
+          <w:lang w:val="de-DE"/>
         </w:rPr>
         <w:t>select min(a.received.size), avg(a.received.size), max(a.received.size) from Actor a;</w:t>
       </w:r>
@@ -1166,12 +2686,14 @@
         <w:rPr>
           <w:rFonts w:cstheme="minorHAnsi"/>
           <w:b/>
-        </w:rPr>
-      </w:pPr>
-      <w:r>
-        <w:rPr>
-          <w:rFonts w:cstheme="minorHAnsi"/>
-          <w:b/>
+          <w:lang w:val="de-DE"/>
+        </w:rPr>
+      </w:pPr>
+      <w:r>
+        <w:rPr>
+          <w:rFonts w:cstheme="minorHAnsi"/>
+          <w:b/>
+          <w:lang w:val="de-DE"/>
         </w:rPr>
         <w:t>A.3 - The act</w:t>
       </w:r>
@@ -1179,6 +2701,7 @@
         <w:rPr>
           <w:rFonts w:cstheme="minorHAnsi"/>
           <w:b/>
+          <w:lang w:val="de-DE"/>
         </w:rPr>
         <w:t>ors who have sent more messages</w:t>
       </w:r>
@@ -1191,12 +2714,117 @@
           <w:i/>
         </w:rPr>
       </w:pPr>
-      <w:r>
-        <w:rPr>
-          <w:rFonts w:cstheme="minorHAnsi"/>
-          <w:i/>
-        </w:rPr>
-        <w:t>select a from Actor a where a.sended.size=(select max(a2.sended.size) from Actor a2);</w:t>
+      <w:proofErr w:type="spellStart"/>
+      <w:r>
+        <w:rPr>
+          <w:rFonts w:cstheme="minorHAnsi"/>
+          <w:i/>
+        </w:rPr>
+        <w:t>select</w:t>
+      </w:r>
+      <w:proofErr w:type="spellEnd"/>
+      <w:r>
+        <w:rPr>
+          <w:rFonts w:cstheme="minorHAnsi"/>
+          <w:i/>
+        </w:rPr>
+        <w:t xml:space="preserve"> a </w:t>
+      </w:r>
+      <w:proofErr w:type="spellStart"/>
+      <w:r>
+        <w:rPr>
+          <w:rFonts w:cstheme="minorHAnsi"/>
+          <w:i/>
+        </w:rPr>
+        <w:t>from</w:t>
+      </w:r>
+      <w:proofErr w:type="spellEnd"/>
+      <w:r>
+        <w:rPr>
+          <w:rFonts w:cstheme="minorHAnsi"/>
+          <w:i/>
+        </w:rPr>
+        <w:t xml:space="preserve"> Actor a </w:t>
+      </w:r>
+      <w:proofErr w:type="spellStart"/>
+      <w:r>
+        <w:rPr>
+          <w:rFonts w:cstheme="minorHAnsi"/>
+          <w:i/>
+        </w:rPr>
+        <w:t>where</w:t>
+      </w:r>
+      <w:proofErr w:type="spellEnd"/>
+      <w:r>
+        <w:rPr>
+          <w:rFonts w:cstheme="minorHAnsi"/>
+          <w:i/>
+        </w:rPr>
+        <w:t xml:space="preserve"> </w:t>
+      </w:r>
+      <w:proofErr w:type="spellStart"/>
+      <w:r>
+        <w:rPr>
+          <w:rFonts w:cstheme="minorHAnsi"/>
+          <w:i/>
+        </w:rPr>
+        <w:t>a.sended.size</w:t>
+      </w:r>
+      <w:proofErr w:type="spellEnd"/>
+      <w:r>
+        <w:rPr>
+          <w:rFonts w:cstheme="minorHAnsi"/>
+          <w:i/>
+        </w:rPr>
+        <w:t>=(</w:t>
+      </w:r>
+      <w:proofErr w:type="spellStart"/>
+      <w:r>
+        <w:rPr>
+          <w:rFonts w:cstheme="minorHAnsi"/>
+          <w:i/>
+        </w:rPr>
+        <w:t>select</w:t>
+      </w:r>
+      <w:proofErr w:type="spellEnd"/>
+      <w:r>
+        <w:rPr>
+          <w:rFonts w:cstheme="minorHAnsi"/>
+          <w:i/>
+        </w:rPr>
+        <w:t xml:space="preserve"> </w:t>
+      </w:r>
+      <w:proofErr w:type="spellStart"/>
+      <w:r>
+        <w:rPr>
+          <w:rFonts w:cstheme="minorHAnsi"/>
+          <w:i/>
+        </w:rPr>
+        <w:t>max</w:t>
+      </w:r>
+      <w:proofErr w:type="spellEnd"/>
+      <w:r>
+        <w:rPr>
+          <w:rFonts w:cstheme="minorHAnsi"/>
+          <w:i/>
+        </w:rPr>
+        <w:t xml:space="preserve">(a2.sended.size) </w:t>
+      </w:r>
+      <w:proofErr w:type="spellStart"/>
+      <w:r>
+        <w:rPr>
+          <w:rFonts w:cstheme="minorHAnsi"/>
+          <w:i/>
+        </w:rPr>
+        <w:t>from</w:t>
+      </w:r>
+      <w:proofErr w:type="spellEnd"/>
+      <w:r>
+        <w:rPr>
+          <w:rFonts w:cstheme="minorHAnsi"/>
+          <w:i/>
+        </w:rPr>
+        <w:t xml:space="preserve"> Actor a2);</w:t>
       </w:r>
     </w:p>
     <w:p>
@@ -1267,12 +2895,14 @@
         <w:rPr>
           <w:rFonts w:cstheme="minorHAnsi"/>
           <w:b/>
-        </w:rPr>
-      </w:pPr>
-      <w:r>
-        <w:rPr>
-          <w:rFonts w:cstheme="minorHAnsi"/>
-          <w:b/>
+          <w:lang w:val="de-DE"/>
+        </w:rPr>
+      </w:pPr>
+      <w:r>
+        <w:rPr>
+          <w:rFonts w:cstheme="minorHAnsi"/>
+          <w:b/>
+          <w:lang w:val="de-DE"/>
         </w:rPr>
         <w:t>A.4 - The ac</w:t>
       </w:r>
@@ -1280,6 +2910,7 @@
         <w:rPr>
           <w:rFonts w:cstheme="minorHAnsi"/>
           <w:b/>
+          <w:lang w:val="de-DE"/>
         </w:rPr>
         <w:t>tors who have got more messages</w:t>
       </w:r>
@@ -1292,12 +2923,117 @@
           <w:i/>
         </w:rPr>
       </w:pPr>
-      <w:r>
-        <w:rPr>
-          <w:rFonts w:cstheme="minorHAnsi"/>
-          <w:i/>
-        </w:rPr>
-        <w:t>select a from Actor a where a.received.size=(select max(a2.received.size) from Actor a2);</w:t>
+      <w:proofErr w:type="spellStart"/>
+      <w:r>
+        <w:rPr>
+          <w:rFonts w:cstheme="minorHAnsi"/>
+          <w:i/>
+        </w:rPr>
+        <w:t>select</w:t>
+      </w:r>
+      <w:proofErr w:type="spellEnd"/>
+      <w:r>
+        <w:rPr>
+          <w:rFonts w:cstheme="minorHAnsi"/>
+          <w:i/>
+        </w:rPr>
+        <w:t xml:space="preserve"> a </w:t>
+      </w:r>
+      <w:proofErr w:type="spellStart"/>
+      <w:r>
+        <w:rPr>
+          <w:rFonts w:cstheme="minorHAnsi"/>
+          <w:i/>
+        </w:rPr>
+        <w:t>from</w:t>
+      </w:r>
+      <w:proofErr w:type="spellEnd"/>
+      <w:r>
+        <w:rPr>
+          <w:rFonts w:cstheme="minorHAnsi"/>
+          <w:i/>
+        </w:rPr>
+        <w:t xml:space="preserve"> Actor a </w:t>
+      </w:r>
+      <w:proofErr w:type="spellStart"/>
+      <w:r>
+        <w:rPr>
+          <w:rFonts w:cstheme="minorHAnsi"/>
+          <w:i/>
+        </w:rPr>
+        <w:t>where</w:t>
+      </w:r>
+      <w:proofErr w:type="spellEnd"/>
+      <w:r>
+        <w:rPr>
+          <w:rFonts w:cstheme="minorHAnsi"/>
+          <w:i/>
+        </w:rPr>
+        <w:t xml:space="preserve"> </w:t>
+      </w:r>
+      <w:proofErr w:type="spellStart"/>
+      <w:r>
+        <w:rPr>
+          <w:rFonts w:cstheme="minorHAnsi"/>
+          <w:i/>
+        </w:rPr>
+        <w:t>a.received.size</w:t>
+      </w:r>
+      <w:proofErr w:type="spellEnd"/>
+      <w:r>
+        <w:rPr>
+          <w:rFonts w:cstheme="minorHAnsi"/>
+          <w:i/>
+        </w:rPr>
+        <w:t>=(</w:t>
+      </w:r>
+      <w:proofErr w:type="spellStart"/>
+      <w:r>
+        <w:rPr>
+          <w:rFonts w:cstheme="minorHAnsi"/>
+          <w:i/>
+        </w:rPr>
+        <w:t>select</w:t>
+      </w:r>
+      <w:proofErr w:type="spellEnd"/>
+      <w:r>
+        <w:rPr>
+          <w:rFonts w:cstheme="minorHAnsi"/>
+          <w:i/>
+        </w:rPr>
+        <w:t xml:space="preserve"> </w:t>
+      </w:r>
+      <w:proofErr w:type="spellStart"/>
+      <w:r>
+        <w:rPr>
+          <w:rFonts w:cstheme="minorHAnsi"/>
+          <w:i/>
+        </w:rPr>
+        <w:t>max</w:t>
+      </w:r>
+      <w:proofErr w:type="spellEnd"/>
+      <w:r>
+        <w:rPr>
+          <w:rFonts w:cstheme="minorHAnsi"/>
+          <w:i/>
+        </w:rPr>
+        <w:t xml:space="preserve">(a2.received.size) </w:t>
+      </w:r>
+      <w:proofErr w:type="spellStart"/>
+      <w:r>
+        <w:rPr>
+          <w:rFonts w:cstheme="minorHAnsi"/>
+          <w:i/>
+        </w:rPr>
+        <w:t>from</w:t>
+      </w:r>
+      <w:proofErr w:type="spellEnd"/>
+      <w:r>
+        <w:rPr>
+          <w:rFonts w:cstheme="minorHAnsi"/>
+          <w:i/>
+        </w:rPr>
+        <w:t xml:space="preserve"> Actor a2);</w:t>
       </w:r>
     </w:p>
     <w:p>

</xml_diff>